<commit_message>
Corrected and updated practical notes.
Updated for this years CWM and corrected to use HTC rather than arcus
</commit_message>
<xml_diff>
--- a/Practicals/prac3/notes/practical_three.docx
+++ b/Practicals/prac3/notes/practical_three.docx
@@ -1,6 +1,6 @@
 
 <file path=word/document.xml><?xml version="1.0" encoding="utf-8"?>
-<w:document xmlns:wpc="http://schemas.microsoft.com/office/word/2010/wordprocessingCanvas" xmlns:cx="http://schemas.microsoft.com/office/drawing/2014/chartex" xmlns:cx1="http://schemas.microsoft.com/office/drawing/2015/9/8/chartex" xmlns:cx2="http://schemas.microsoft.com/office/drawing/2015/10/21/chartex" xmlns:cx3="http://schemas.microsoft.com/office/drawing/2016/5/9/chartex" xmlns:cx4="http://schemas.microsoft.com/office/drawing/2016/5/10/chartex" xmlns:cx5="http://schemas.microsoft.com/office/drawing/2016/5/11/chartex" xmlns:cx6="http://schemas.microsoft.com/office/drawing/2016/5/12/chartex" xmlns:cx7="http://schemas.microsoft.com/office/drawing/2016/5/13/chartex" xmlns:cx8="http://schemas.microsoft.com/office/drawing/2016/5/14/chartex" xmlns:mc="http://schemas.openxmlformats.org/markup-compatibility/2006" xmlns:aink="http://schemas.microsoft.com/office/drawing/2016/ink" xmlns:am3d="http://schemas.microsoft.com/office/drawing/2017/model3d" xmlns:o="urn:schemas-microsoft-com:office:office" xmlns:r="http://schemas.openxmlformats.org/officeDocument/2006/relationships" xmlns:m="http://schemas.openxmlformats.org/officeDocument/2006/math" xmlns:v="urn:schemas-microsoft-com:vml" xmlns:wp14="http://schemas.microsoft.com/office/word/2010/wordprocessingDrawing" xmlns:wp="http://schemas.openxmlformats.org/drawingml/2006/wordprocessingDrawing" xmlns:w10="urn:schemas-microsoft-com:office:word" xmlns:w="http://schemas.openxmlformats.org/wordprocessingml/2006/main" xmlns:w14="http://schemas.microsoft.com/office/word/2010/wordml" xmlns:w15="http://schemas.microsoft.com/office/word/2012/wordml" xmlns:w16cex="http://schemas.microsoft.com/office/word/2018/wordml/cex" xmlns:w16cid="http://schemas.microsoft.com/office/word/2016/wordml/cid" xmlns:w16="http://schemas.microsoft.com/office/word/2018/wordml" xmlns:w16sdtdh="http://schemas.microsoft.com/office/word/2020/wordml/sdtdatahash" xmlns:w16se="http://schemas.microsoft.com/office/word/2015/wordml/symex" xmlns:wpg="http://schemas.microsoft.com/office/word/2010/wordprocessingGroup" xmlns:wpi="http://schemas.microsoft.com/office/word/2010/wordprocessingInk" xmlns:wne="http://schemas.microsoft.com/office/word/2006/wordml" xmlns:wps="http://schemas.microsoft.com/office/word/2010/wordprocessingShape" mc:Ignorable="w14 w15 w16se w16cid w16 w16cex w16sdtdh wp14">
+<w:document xmlns:wpc="http://schemas.microsoft.com/office/word/2010/wordprocessingCanvas" xmlns:cx="http://schemas.microsoft.com/office/drawing/2014/chartex" xmlns:cx1="http://schemas.microsoft.com/office/drawing/2015/9/8/chartex" xmlns:cx2="http://schemas.microsoft.com/office/drawing/2015/10/21/chartex" xmlns:cx3="http://schemas.microsoft.com/office/drawing/2016/5/9/chartex" xmlns:cx4="http://schemas.microsoft.com/office/drawing/2016/5/10/chartex" xmlns:cx5="http://schemas.microsoft.com/office/drawing/2016/5/11/chartex" xmlns:cx6="http://schemas.microsoft.com/office/drawing/2016/5/12/chartex" xmlns:cx7="http://schemas.microsoft.com/office/drawing/2016/5/13/chartex" xmlns:cx8="http://schemas.microsoft.com/office/drawing/2016/5/14/chartex" xmlns:mc="http://schemas.openxmlformats.org/markup-compatibility/2006" xmlns:aink="http://schemas.microsoft.com/office/drawing/2016/ink" xmlns:am3d="http://schemas.microsoft.com/office/drawing/2017/model3d" xmlns:o="urn:schemas-microsoft-com:office:office" xmlns:oel="http://schemas.microsoft.com/office/2019/extlst" xmlns:r="http://schemas.openxmlformats.org/officeDocument/2006/relationships" xmlns:m="http://schemas.openxmlformats.org/officeDocument/2006/math" xmlns:v="urn:schemas-microsoft-com:vml" xmlns:wp14="http://schemas.microsoft.com/office/word/2010/wordprocessingDrawing" xmlns:wp="http://schemas.openxmlformats.org/drawingml/2006/wordprocessingDrawing" xmlns:w10="urn:schemas-microsoft-com:office:word" xmlns:w="http://schemas.openxmlformats.org/wordprocessingml/2006/main" xmlns:w14="http://schemas.microsoft.com/office/word/2010/wordml" xmlns:w15="http://schemas.microsoft.com/office/word/2012/wordml" xmlns:w16cex="http://schemas.microsoft.com/office/word/2018/wordml/cex" xmlns:w16cid="http://schemas.microsoft.com/office/word/2016/wordml/cid" xmlns:w16="http://schemas.microsoft.com/office/word/2018/wordml" xmlns:w16sdtdh="http://schemas.microsoft.com/office/word/2020/wordml/sdtdatahash" xmlns:w16se="http://schemas.microsoft.com/office/word/2015/wordml/symex" xmlns:wpg="http://schemas.microsoft.com/office/word/2010/wordprocessingGroup" xmlns:wpi="http://schemas.microsoft.com/office/word/2010/wordprocessingInk" xmlns:wne="http://schemas.microsoft.com/office/word/2006/wordml" xmlns:wps="http://schemas.microsoft.com/office/word/2010/wordprocessingShape" mc:Ignorable="w14 w15 w16se w16cid w16 w16cex w16sdtdh wp14">
   <w:body>
     <w:p>
       <w:pPr>
@@ -160,7 +160,15 @@
         <w:spacing w:line="240" w:lineRule="auto"/>
       </w:pPr>
       <w:r>
-        <w:t>All practicals for this course will be carried out on the Universit</w:t>
+        <w:t xml:space="preserve">All </w:t>
+      </w:r>
+      <w:proofErr w:type="spellStart"/>
+      <w:r>
+        <w:t>practicals</w:t>
+      </w:r>
+      <w:proofErr w:type="spellEnd"/>
+      <w:r>
+        <w:t xml:space="preserve"> for this course will be carried out on the Universit</w:t>
       </w:r>
       <w:r>
         <w:t xml:space="preserve">y’s </w:t>
@@ -177,28 +185,35 @@
         <w:spacing w:line="240" w:lineRule="auto"/>
       </w:pPr>
       <w:r>
-        <w:t>As a reminder log in using ssh as follows:</w:t>
-      </w:r>
-    </w:p>
-    <w:p>
-      <w:pPr>
-        <w:spacing w:line="240" w:lineRule="auto"/>
-      </w:pPr>
-      <w:r>
-        <w:t xml:space="preserve">ssh –CX </w:t>
+        <w:t xml:space="preserve">As a reminder log in using </w:t>
+      </w:r>
+      <w:proofErr w:type="spellStart"/>
+      <w:r>
+        <w:t>ssh</w:t>
+      </w:r>
+      <w:proofErr w:type="spellEnd"/>
+      <w:r>
+        <w:t xml:space="preserve"> as follows:</w:t>
+      </w:r>
+    </w:p>
+    <w:p>
+      <w:pPr>
+        <w:spacing w:line="240" w:lineRule="auto"/>
+      </w:pPr>
+      <w:proofErr w:type="spellStart"/>
+      <w:r>
+        <w:t>ssh</w:t>
+      </w:r>
+      <w:proofErr w:type="spellEnd"/>
+      <w:r>
+        <w:t xml:space="preserve"> –CX </w:t>
       </w:r>
       <w:hyperlink r:id="rId5" w:history="1">
         <w:r>
           <w:rPr>
             <w:rStyle w:val="Hyperlink"/>
           </w:rPr>
-          <w:t>teachingXY@</w:t>
-        </w:r>
-        <w:r>
-          <w:rPr>
-            <w:rStyle w:val="Hyperlink"/>
-          </w:rPr>
-          <w:t>htc-login.arc.ox.ac.uk</w:t>
+          <w:t>teachingXY@htc-login.arc.ox.ac.uk</w:t>
         </w:r>
       </w:hyperlink>
       <w:r>
@@ -213,7 +228,15 @@
         <w:t>Where</w:t>
       </w:r>
       <w:r>
-        <w:t xml:space="preserve"> teachingXY is the accou</w:t>
+        <w:t xml:space="preserve"> </w:t>
+      </w:r>
+      <w:proofErr w:type="spellStart"/>
+      <w:r>
+        <w:t>teachingXY</w:t>
+      </w:r>
+      <w:proofErr w:type="spellEnd"/>
+      <w:r>
+        <w:t xml:space="preserve"> is the accou</w:t>
       </w:r>
       <w:r>
         <w:t>nt that we have issued you with</w:t>
@@ -285,7 +308,15 @@
         <w:spacing w:line="240" w:lineRule="auto"/>
       </w:pPr>
       <w:r>
-        <w:t>If you have not done so clone the github repo for this CWM. To do this, at the command prompt type:</w:t>
+        <w:t xml:space="preserve">If you have not done so clone the </w:t>
+      </w:r>
+      <w:proofErr w:type="spellStart"/>
+      <w:r>
+        <w:t>github</w:t>
+      </w:r>
+      <w:proofErr w:type="spellEnd"/>
+      <w:r>
+        <w:t xml:space="preserve"> repo for this CWM. To do this, at the command prompt type:</w:t>
       </w:r>
     </w:p>
     <w:p>
@@ -309,7 +340,25 @@
           <w:sz w:val="18"/>
           <w:szCs w:val="18"/>
         </w:rPr>
-        <w:t>https://github.com/wesarmour/CWM-in-HPC-and-Scientific-Computing-2022.git</w:t>
+        <w:t>https://github.com/wesarmour/CWM-in-HPC-and-Scientific-Computing-202</w:t>
+      </w:r>
+      <w:r>
+        <w:rPr>
+          <w:rFonts w:ascii="Consolas" w:hAnsi="Consolas"/>
+          <w:color w:val="24292E"/>
+          <w:sz w:val="18"/>
+          <w:szCs w:val="18"/>
+        </w:rPr>
+        <w:t>3</w:t>
+      </w:r>
+      <w:r>
+        <w:rPr>
+          <w:rFonts w:ascii="Consolas" w:hAnsi="Consolas"/>
+          <w:color w:val="24292E"/>
+          <w:sz w:val="18"/>
+          <w:szCs w:val="18"/>
+        </w:rPr>
+        <w:t>.git</w:t>
       </w:r>
     </w:p>
     <w:p>
@@ -349,7 +398,10 @@
         <w:t xml:space="preserve"> CWM-in-HPC-and-Scientific-Computing</w:t>
       </w:r>
       <w:r>
-        <w:t>-2022</w:t>
+        <w:t>-202</w:t>
+      </w:r>
+      <w:r>
+        <w:t>3</w:t>
       </w:r>
       <w:r>
         <w:t>/practicals/prac3/examples/</w:t>
@@ -371,7 +423,15 @@
         <w:spacing w:line="240" w:lineRule="auto"/>
       </w:pPr>
       <w:r>
-        <w:t>Now use the Makefile provided to compile all of the source codes, simply type make:</w:t>
+        <w:t xml:space="preserve">Now use the </w:t>
+      </w:r>
+      <w:proofErr w:type="spellStart"/>
+      <w:r>
+        <w:t>Makefile</w:t>
+      </w:r>
+      <w:proofErr w:type="spellEnd"/>
+      <w:r>
+        <w:t xml:space="preserve"> provided to compile all of the source codes, simply type make:</w:t>
       </w:r>
     </w:p>
     <w:p>
@@ -388,9 +448,30 @@
         <w:spacing w:after="0" w:line="240" w:lineRule="auto"/>
         <w:ind w:left="720"/>
       </w:pPr>
+      <w:proofErr w:type="spellStart"/>
       <w:r>
         <w:lastRenderedPageBreak/>
-        <w:t xml:space="preserve">gcc example_one.c -o example_one  </w:t>
+        <w:t>gcc</w:t>
+      </w:r>
+      <w:proofErr w:type="spellEnd"/>
+      <w:r>
+        <w:t xml:space="preserve"> </w:t>
+      </w:r>
+      <w:proofErr w:type="spellStart"/>
+      <w:r>
+        <w:t>example_one.c</w:t>
+      </w:r>
+      <w:proofErr w:type="spellEnd"/>
+      <w:r>
+        <w:t xml:space="preserve"> -o </w:t>
+      </w:r>
+      <w:proofErr w:type="spellStart"/>
+      <w:r>
+        <w:t>example_one</w:t>
+      </w:r>
+      <w:proofErr w:type="spellEnd"/>
+      <w:r>
+        <w:t xml:space="preserve">  </w:t>
       </w:r>
     </w:p>
     <w:p>
@@ -398,8 +479,29 @@
         <w:spacing w:after="0" w:line="240" w:lineRule="auto"/>
         <w:ind w:left="720"/>
       </w:pPr>
-      <w:r>
-        <w:t xml:space="preserve">gcc example_two.c -o example_two  </w:t>
+      <w:proofErr w:type="spellStart"/>
+      <w:r>
+        <w:t>gcc</w:t>
+      </w:r>
+      <w:proofErr w:type="spellEnd"/>
+      <w:r>
+        <w:t xml:space="preserve"> </w:t>
+      </w:r>
+      <w:proofErr w:type="spellStart"/>
+      <w:r>
+        <w:t>example_two.c</w:t>
+      </w:r>
+      <w:proofErr w:type="spellEnd"/>
+      <w:r>
+        <w:t xml:space="preserve"> -o </w:t>
+      </w:r>
+      <w:proofErr w:type="spellStart"/>
+      <w:r>
+        <w:t>example_two</w:t>
+      </w:r>
+      <w:proofErr w:type="spellEnd"/>
+      <w:r>
+        <w:t xml:space="preserve">  </w:t>
       </w:r>
     </w:p>
     <w:p>
@@ -407,8 +509,29 @@
         <w:spacing w:after="0" w:line="240" w:lineRule="auto"/>
         <w:ind w:left="720"/>
       </w:pPr>
-      <w:r>
-        <w:t xml:space="preserve">gcc example_three.c -o example_three  </w:t>
+      <w:proofErr w:type="spellStart"/>
+      <w:r>
+        <w:t>gcc</w:t>
+      </w:r>
+      <w:proofErr w:type="spellEnd"/>
+      <w:r>
+        <w:t xml:space="preserve"> </w:t>
+      </w:r>
+      <w:proofErr w:type="spellStart"/>
+      <w:r>
+        <w:t>example_three.c</w:t>
+      </w:r>
+      <w:proofErr w:type="spellEnd"/>
+      <w:r>
+        <w:t xml:space="preserve"> -o </w:t>
+      </w:r>
+      <w:proofErr w:type="spellStart"/>
+      <w:r>
+        <w:t>example_three</w:t>
+      </w:r>
+      <w:proofErr w:type="spellEnd"/>
+      <w:r>
+        <w:t xml:space="preserve">  </w:t>
       </w:r>
     </w:p>
     <w:p>
@@ -416,8 +539,29 @@
         <w:spacing w:after="0" w:line="240" w:lineRule="auto"/>
         <w:ind w:left="720"/>
       </w:pPr>
-      <w:r>
-        <w:t xml:space="preserve">gcc example_four.c -o example_four  </w:t>
+      <w:proofErr w:type="spellStart"/>
+      <w:r>
+        <w:t>gcc</w:t>
+      </w:r>
+      <w:proofErr w:type="spellEnd"/>
+      <w:r>
+        <w:t xml:space="preserve"> </w:t>
+      </w:r>
+      <w:proofErr w:type="spellStart"/>
+      <w:r>
+        <w:t>example_four.c</w:t>
+      </w:r>
+      <w:proofErr w:type="spellEnd"/>
+      <w:r>
+        <w:t xml:space="preserve"> -o </w:t>
+      </w:r>
+      <w:proofErr w:type="spellStart"/>
+      <w:r>
+        <w:t>example_four</w:t>
+      </w:r>
+      <w:proofErr w:type="spellEnd"/>
+      <w:r>
+        <w:t xml:space="preserve">  </w:t>
       </w:r>
     </w:p>
     <w:p>
@@ -425,8 +569,29 @@
         <w:spacing w:after="0" w:line="240" w:lineRule="auto"/>
         <w:ind w:left="720"/>
       </w:pPr>
-      <w:r>
-        <w:t xml:space="preserve">gcc example_five.c -o example_five  </w:t>
+      <w:proofErr w:type="spellStart"/>
+      <w:r>
+        <w:t>gcc</w:t>
+      </w:r>
+      <w:proofErr w:type="spellEnd"/>
+      <w:r>
+        <w:t xml:space="preserve"> </w:t>
+      </w:r>
+      <w:proofErr w:type="spellStart"/>
+      <w:r>
+        <w:t>example_five.c</w:t>
+      </w:r>
+      <w:proofErr w:type="spellEnd"/>
+      <w:r>
+        <w:t xml:space="preserve"> -o </w:t>
+      </w:r>
+      <w:proofErr w:type="spellStart"/>
+      <w:r>
+        <w:t>example_five</w:t>
+      </w:r>
+      <w:proofErr w:type="spellEnd"/>
+      <w:r>
+        <w:t xml:space="preserve">  </w:t>
       </w:r>
     </w:p>
     <w:p>
@@ -434,8 +599,29 @@
         <w:spacing w:after="0" w:line="240" w:lineRule="auto"/>
         <w:ind w:left="720"/>
       </w:pPr>
-      <w:r>
-        <w:t xml:space="preserve">gcc example_six.c -o example_six  </w:t>
+      <w:proofErr w:type="spellStart"/>
+      <w:r>
+        <w:t>gcc</w:t>
+      </w:r>
+      <w:proofErr w:type="spellEnd"/>
+      <w:r>
+        <w:t xml:space="preserve"> </w:t>
+      </w:r>
+      <w:proofErr w:type="spellStart"/>
+      <w:r>
+        <w:t>example_six.c</w:t>
+      </w:r>
+      <w:proofErr w:type="spellEnd"/>
+      <w:r>
+        <w:t xml:space="preserve"> -o </w:t>
+      </w:r>
+      <w:proofErr w:type="spellStart"/>
+      <w:r>
+        <w:t>example_six</w:t>
+      </w:r>
+      <w:proofErr w:type="spellEnd"/>
+      <w:r>
+        <w:t xml:space="preserve">  </w:t>
       </w:r>
     </w:p>
     <w:p>
@@ -443,8 +629,29 @@
         <w:spacing w:after="0" w:line="240" w:lineRule="auto"/>
         <w:ind w:left="720"/>
       </w:pPr>
-      <w:r>
-        <w:t xml:space="preserve">gcc example_seven.c -o example_seven  </w:t>
+      <w:proofErr w:type="spellStart"/>
+      <w:r>
+        <w:t>gcc</w:t>
+      </w:r>
+      <w:proofErr w:type="spellEnd"/>
+      <w:r>
+        <w:t xml:space="preserve"> </w:t>
+      </w:r>
+      <w:proofErr w:type="spellStart"/>
+      <w:r>
+        <w:t>example_seven.c</w:t>
+      </w:r>
+      <w:proofErr w:type="spellEnd"/>
+      <w:r>
+        <w:t xml:space="preserve"> -o </w:t>
+      </w:r>
+      <w:proofErr w:type="spellStart"/>
+      <w:r>
+        <w:t>example_seven</w:t>
+      </w:r>
+      <w:proofErr w:type="spellEnd"/>
+      <w:r>
+        <w:t xml:space="preserve">  </w:t>
       </w:r>
     </w:p>
     <w:p>
@@ -452,8 +659,29 @@
         <w:spacing w:after="0" w:line="240" w:lineRule="auto"/>
         <w:ind w:left="720"/>
       </w:pPr>
-      <w:r>
-        <w:t xml:space="preserve">gcc example_eight.c -o example_eight  </w:t>
+      <w:proofErr w:type="spellStart"/>
+      <w:r>
+        <w:t>gcc</w:t>
+      </w:r>
+      <w:proofErr w:type="spellEnd"/>
+      <w:r>
+        <w:t xml:space="preserve"> </w:t>
+      </w:r>
+      <w:proofErr w:type="spellStart"/>
+      <w:r>
+        <w:t>example_eight.c</w:t>
+      </w:r>
+      <w:proofErr w:type="spellEnd"/>
+      <w:r>
+        <w:t xml:space="preserve"> -o </w:t>
+      </w:r>
+      <w:proofErr w:type="spellStart"/>
+      <w:r>
+        <w:t>example_eight</w:t>
+      </w:r>
+      <w:proofErr w:type="spellEnd"/>
+      <w:r>
+        <w:t xml:space="preserve">  </w:t>
       </w:r>
     </w:p>
     <w:p>
@@ -461,8 +689,29 @@
         <w:spacing w:after="0" w:line="240" w:lineRule="auto"/>
         <w:ind w:left="720"/>
       </w:pPr>
-      <w:r>
-        <w:t xml:space="preserve">gcc example_nine.c -o example_nine  </w:t>
+      <w:proofErr w:type="spellStart"/>
+      <w:r>
+        <w:t>gcc</w:t>
+      </w:r>
+      <w:proofErr w:type="spellEnd"/>
+      <w:r>
+        <w:t xml:space="preserve"> </w:t>
+      </w:r>
+      <w:proofErr w:type="spellStart"/>
+      <w:r>
+        <w:t>example_nine.c</w:t>
+      </w:r>
+      <w:proofErr w:type="spellEnd"/>
+      <w:r>
+        <w:t xml:space="preserve"> -o </w:t>
+      </w:r>
+      <w:proofErr w:type="spellStart"/>
+      <w:r>
+        <w:t>example_nine</w:t>
+      </w:r>
+      <w:proofErr w:type="spellEnd"/>
+      <w:r>
+        <w:t xml:space="preserve">  </w:t>
       </w:r>
     </w:p>
     <w:p>
@@ -470,8 +719,29 @@
         <w:spacing w:after="0" w:line="240" w:lineRule="auto"/>
         <w:ind w:left="720"/>
       </w:pPr>
-      <w:r>
-        <w:t xml:space="preserve">gcc example_ten.c -o example_ten  </w:t>
+      <w:proofErr w:type="spellStart"/>
+      <w:r>
+        <w:t>gcc</w:t>
+      </w:r>
+      <w:proofErr w:type="spellEnd"/>
+      <w:r>
+        <w:t xml:space="preserve"> </w:t>
+      </w:r>
+      <w:proofErr w:type="spellStart"/>
+      <w:r>
+        <w:t>example_ten.c</w:t>
+      </w:r>
+      <w:proofErr w:type="spellEnd"/>
+      <w:r>
+        <w:t xml:space="preserve"> -o </w:t>
+      </w:r>
+      <w:proofErr w:type="spellStart"/>
+      <w:r>
+        <w:t>example_ten</w:t>
+      </w:r>
+      <w:proofErr w:type="spellEnd"/>
+      <w:r>
+        <w:t xml:space="preserve">  </w:t>
       </w:r>
     </w:p>
     <w:p>
@@ -479,8 +749,29 @@
         <w:spacing w:after="0" w:line="240" w:lineRule="auto"/>
         <w:ind w:left="720"/>
       </w:pPr>
-      <w:r>
-        <w:t xml:space="preserve">gcc example_eleven.c -o example_eleven  </w:t>
+      <w:proofErr w:type="spellStart"/>
+      <w:r>
+        <w:t>gcc</w:t>
+      </w:r>
+      <w:proofErr w:type="spellEnd"/>
+      <w:r>
+        <w:t xml:space="preserve"> </w:t>
+      </w:r>
+      <w:proofErr w:type="spellStart"/>
+      <w:r>
+        <w:t>example_eleven.c</w:t>
+      </w:r>
+      <w:proofErr w:type="spellEnd"/>
+      <w:r>
+        <w:t xml:space="preserve"> -o </w:t>
+      </w:r>
+      <w:proofErr w:type="spellStart"/>
+      <w:r>
+        <w:t>example_eleven</w:t>
+      </w:r>
+      <w:proofErr w:type="spellEnd"/>
+      <w:r>
+        <w:t xml:space="preserve">  </w:t>
       </w:r>
     </w:p>
     <w:p>
@@ -519,7 +810,15 @@
         <w:ind w:left="720"/>
       </w:pPr>
       <w:r>
-        <w:t xml:space="preserve">$ ./example_seven </w:t>
+        <w:t>$ ./</w:t>
+      </w:r>
+      <w:proofErr w:type="spellStart"/>
+      <w:r>
+        <w:t>example_seven</w:t>
+      </w:r>
+      <w:proofErr w:type="spellEnd"/>
+      <w:r>
+        <w:t xml:space="preserve"> </w:t>
       </w:r>
     </w:p>
     <w:p>
@@ -686,7 +985,15 @@
         <w:t>$cd</w:t>
       </w:r>
       <w:r>
-        <w:t xml:space="preserve"> CWM-in-HPC-and-Scientific-Computing/practicals/prac3</w:t>
+        <w:t xml:space="preserve"> CWM-in-HPC-and-Scientific-Computing/</w:t>
+      </w:r>
+      <w:proofErr w:type="spellStart"/>
+      <w:r>
+        <w:t>practicals</w:t>
+      </w:r>
+      <w:proofErr w:type="spellEnd"/>
+      <w:r>
+        <w:t>/prac3</w:t>
       </w:r>
       <w:r>
         <w:t>/code</w:t>
@@ -735,7 +1042,15 @@
         <w:t xml:space="preserve">You should take the commented code </w:t>
       </w:r>
       <w:r>
-        <w:t xml:space="preserve">(called barley.c) </w:t>
+        <w:t xml:space="preserve">(called </w:t>
+      </w:r>
+      <w:proofErr w:type="spellStart"/>
+      <w:r>
+        <w:t>barley.c</w:t>
+      </w:r>
+      <w:proofErr w:type="spellEnd"/>
+      <w:r>
+        <w:t xml:space="preserve">) </w:t>
       </w:r>
       <w:r>
         <w:t xml:space="preserve">and </w:t>
@@ -808,7 +1123,15 @@
         <w:t xml:space="preserve"> a function to your code from 7</w:t>
       </w:r>
       <w:r>
-        <w:t xml:space="preserve"> that calculates the area of the rectangular field. You should use the scanf() function to get the dimensions as input from the farmer. </w:t>
+        <w:t xml:space="preserve"> that calculates the area of the rectangular field. You should use the </w:t>
+      </w:r>
+      <w:proofErr w:type="spellStart"/>
+      <w:r>
+        <w:t>scanf</w:t>
+      </w:r>
+      <w:proofErr w:type="spellEnd"/>
+      <w:r>
+        <w:t xml:space="preserve">() function to get the dimensions as input from the farmer. </w:t>
       </w:r>
     </w:p>
     <w:p>
@@ -878,7 +1201,15 @@
         <w:spacing w:line="240" w:lineRule="auto"/>
       </w:pPr>
       <w:r>
-        <w:t>Create a Makefile for your codes</w:t>
+        <w:t xml:space="preserve">Create a </w:t>
+      </w:r>
+      <w:proofErr w:type="spellStart"/>
+      <w:r>
+        <w:t>Makefile</w:t>
+      </w:r>
+      <w:proofErr w:type="spellEnd"/>
+      <w:r>
+        <w:t xml:space="preserve"> for your codes</w:t>
       </w:r>
     </w:p>
     <w:p>
@@ -891,7 +1222,15 @@
         <w:spacing w:line="240" w:lineRule="auto"/>
       </w:pPr>
       <w:r>
-        <w:t>Upload your own codes to your git repo</w:t>
+        <w:t xml:space="preserve">Upload your own codes to your </w:t>
+      </w:r>
+      <w:proofErr w:type="spellStart"/>
+      <w:r>
+        <w:t>git</w:t>
+      </w:r>
+      <w:proofErr w:type="spellEnd"/>
+      <w:r>
+        <w:t xml:space="preserve"> repo</w:t>
       </w:r>
     </w:p>
     <w:p>
@@ -924,7 +1263,7 @@
 </file>
 
 <file path=word/numbering.xml><?xml version="1.0" encoding="utf-8"?>
-<w:numbering xmlns:wpc="http://schemas.microsoft.com/office/word/2010/wordprocessingCanvas" xmlns:cx="http://schemas.microsoft.com/office/drawing/2014/chartex" xmlns:cx1="http://schemas.microsoft.com/office/drawing/2015/9/8/chartex" xmlns:cx2="http://schemas.microsoft.com/office/drawing/2015/10/21/chartex" xmlns:cx3="http://schemas.microsoft.com/office/drawing/2016/5/9/chartex" xmlns:cx4="http://schemas.microsoft.com/office/drawing/2016/5/10/chartex" xmlns:cx5="http://schemas.microsoft.com/office/drawing/2016/5/11/chartex" xmlns:cx6="http://schemas.microsoft.com/office/drawing/2016/5/12/chartex" xmlns:cx7="http://schemas.microsoft.com/office/drawing/2016/5/13/chartex" xmlns:cx8="http://schemas.microsoft.com/office/drawing/2016/5/14/chartex" xmlns:mc="http://schemas.openxmlformats.org/markup-compatibility/2006" xmlns:aink="http://schemas.microsoft.com/office/drawing/2016/ink" xmlns:am3d="http://schemas.microsoft.com/office/drawing/2017/model3d" xmlns:o="urn:schemas-microsoft-com:office:office" xmlns:r="http://schemas.openxmlformats.org/officeDocument/2006/relationships" xmlns:m="http://schemas.openxmlformats.org/officeDocument/2006/math" xmlns:v="urn:schemas-microsoft-com:vml" xmlns:wp14="http://schemas.microsoft.com/office/word/2010/wordprocessingDrawing" xmlns:wp="http://schemas.openxmlformats.org/drawingml/2006/wordprocessingDrawing" xmlns:w10="urn:schemas-microsoft-com:office:word" xmlns:w="http://schemas.openxmlformats.org/wordprocessingml/2006/main" xmlns:w14="http://schemas.microsoft.com/office/word/2010/wordml" xmlns:w15="http://schemas.microsoft.com/office/word/2012/wordml" xmlns:w16cex="http://schemas.microsoft.com/office/word/2018/wordml/cex" xmlns:w16cid="http://schemas.microsoft.com/office/word/2016/wordml/cid" xmlns:w16="http://schemas.microsoft.com/office/word/2018/wordml" xmlns:w16sdtdh="http://schemas.microsoft.com/office/word/2020/wordml/sdtdatahash" xmlns:w16se="http://schemas.microsoft.com/office/word/2015/wordml/symex" xmlns:wpg="http://schemas.microsoft.com/office/word/2010/wordprocessingGroup" xmlns:wpi="http://schemas.microsoft.com/office/word/2010/wordprocessingInk" xmlns:wne="http://schemas.microsoft.com/office/word/2006/wordml" xmlns:wps="http://schemas.microsoft.com/office/word/2010/wordprocessingShape" mc:Ignorable="w14 w15 w16se w16cid w16 w16cex w16sdtdh wp14">
+<w:numbering xmlns:wpc="http://schemas.microsoft.com/office/word/2010/wordprocessingCanvas" xmlns:cx="http://schemas.microsoft.com/office/drawing/2014/chartex" xmlns:cx1="http://schemas.microsoft.com/office/drawing/2015/9/8/chartex" xmlns:cx2="http://schemas.microsoft.com/office/drawing/2015/10/21/chartex" xmlns:cx3="http://schemas.microsoft.com/office/drawing/2016/5/9/chartex" xmlns:cx4="http://schemas.microsoft.com/office/drawing/2016/5/10/chartex" xmlns:cx5="http://schemas.microsoft.com/office/drawing/2016/5/11/chartex" xmlns:cx6="http://schemas.microsoft.com/office/drawing/2016/5/12/chartex" xmlns:cx7="http://schemas.microsoft.com/office/drawing/2016/5/13/chartex" xmlns:cx8="http://schemas.microsoft.com/office/drawing/2016/5/14/chartex" xmlns:mc="http://schemas.openxmlformats.org/markup-compatibility/2006" xmlns:aink="http://schemas.microsoft.com/office/drawing/2016/ink" xmlns:am3d="http://schemas.microsoft.com/office/drawing/2017/model3d" xmlns:o="urn:schemas-microsoft-com:office:office" xmlns:oel="http://schemas.microsoft.com/office/2019/extlst" xmlns:r="http://schemas.openxmlformats.org/officeDocument/2006/relationships" xmlns:m="http://schemas.openxmlformats.org/officeDocument/2006/math" xmlns:v="urn:schemas-microsoft-com:vml" xmlns:wp14="http://schemas.microsoft.com/office/word/2010/wordprocessingDrawing" xmlns:wp="http://schemas.openxmlformats.org/drawingml/2006/wordprocessingDrawing" xmlns:w10="urn:schemas-microsoft-com:office:word" xmlns:w="http://schemas.openxmlformats.org/wordprocessingml/2006/main" xmlns:w14="http://schemas.microsoft.com/office/word/2010/wordml" xmlns:w15="http://schemas.microsoft.com/office/word/2012/wordml" xmlns:w16cex="http://schemas.microsoft.com/office/word/2018/wordml/cex" xmlns:w16cid="http://schemas.microsoft.com/office/word/2016/wordml/cid" xmlns:w16="http://schemas.microsoft.com/office/word/2018/wordml" xmlns:w16sdtdh="http://schemas.microsoft.com/office/word/2020/wordml/sdtdatahash" xmlns:w16se="http://schemas.microsoft.com/office/word/2015/wordml/symex" xmlns:wpg="http://schemas.microsoft.com/office/word/2010/wordprocessingGroup" xmlns:wpi="http://schemas.microsoft.com/office/word/2010/wordprocessingInk" xmlns:wne="http://schemas.microsoft.com/office/word/2006/wordml" xmlns:wps="http://schemas.microsoft.com/office/word/2010/wordprocessingShape" mc:Ignorable="w14 w15 w16se w16cid w16 w16cex w16sdtdh wp14">
   <w:abstractNum w:abstractNumId="0" w15:restartNumberingAfterBreak="0">
     <w:nsid w:val="0CDB58BD"/>
     <w:multiLevelType w:val="hybridMultilevel"/>
@@ -1216,13 +1555,13 @@
       </w:rPr>
     </w:lvl>
   </w:abstractNum>
-  <w:num w:numId="1">
+  <w:num w:numId="1" w16cid:durableId="461655209">
     <w:abstractNumId w:val="2"/>
   </w:num>
-  <w:num w:numId="2">
+  <w:num w:numId="2" w16cid:durableId="359476885">
     <w:abstractNumId w:val="1"/>
   </w:num>
-  <w:num w:numId="3">
+  <w:num w:numId="3" w16cid:durableId="1188593463">
     <w:abstractNumId w:val="0"/>
   </w:num>
 </w:numbering>
@@ -1351,6 +1690,7 @@
     <w:lsdException w:name="HTML Sample" w:semiHidden="1" w:unhideWhenUsed="1"/>
     <w:lsdException w:name="HTML Typewriter" w:semiHidden="1" w:unhideWhenUsed="1"/>
     <w:lsdException w:name="HTML Variable" w:semiHidden="1" w:unhideWhenUsed="1"/>
+    <w:lsdException w:name="Normal Table" w:semiHidden="1" w:unhideWhenUsed="1"/>
     <w:lsdException w:name="annotation subject" w:semiHidden="1" w:unhideWhenUsed="1"/>
     <w:lsdException w:name="No List" w:semiHidden="1" w:unhideWhenUsed="1"/>
     <w:lsdException w:name="Outline List 1" w:semiHidden="1" w:unhideWhenUsed="1"/>
@@ -1393,8 +1733,11 @@
     <w:lsdException w:name="Table Contemporary" w:semiHidden="1" w:unhideWhenUsed="1"/>
     <w:lsdException w:name="Table Elegant" w:semiHidden="1" w:unhideWhenUsed="1"/>
     <w:lsdException w:name="Table Professional" w:semiHidden="1" w:unhideWhenUsed="1"/>
+    <w:lsdException w:name="Table Subtle 1" w:semiHidden="1" w:unhideWhenUsed="1"/>
     <w:lsdException w:name="Table Subtle 2" w:semiHidden="1" w:unhideWhenUsed="1"/>
     <w:lsdException w:name="Table Web 1" w:semiHidden="1" w:unhideWhenUsed="1"/>
+    <w:lsdException w:name="Table Web 2" w:semiHidden="1" w:unhideWhenUsed="1"/>
+    <w:lsdException w:name="Table Web 3" w:semiHidden="1" w:unhideWhenUsed="1"/>
     <w:lsdException w:name="Balloon Text" w:semiHidden="1" w:unhideWhenUsed="1"/>
     <w:lsdException w:name="Table Grid" w:uiPriority="39"/>
     <w:lsdException w:name="Table Theme" w:semiHidden="1" w:unhideWhenUsed="1"/>

</xml_diff>